<commit_message>
change My Flappy Bird and docx
</commit_message>
<xml_diff>
--- a/Отчёт - Практика.docx
+++ b/Отчёт - Практика.docx
@@ -179,9 +179,7 @@
           <w:szCs w:val="28"/>
         </w:rPr>
       </w:pPr>
-      <w:bookmarkStart w:id="0" w:name="_GoBack"/>
-    </w:p>
-    <w:bookmarkEnd w:id="0"/>
+    </w:p>
     <w:p>
       <w:pPr>
         <w:spacing w:line="240" w:lineRule="auto"/>
@@ -217,7 +215,33 @@
           <w:sz w:val="28"/>
           <w:szCs w:val="28"/>
         </w:rPr>
-        <w:t>Тема: «»</w:t>
+        <w:t>Тема: «</w:t>
+      </w:r>
+      <w:r>
+        <w:rPr>
+          <w:rFonts w:hint="default" w:cs="Times New Roman"/>
+          <w:sz w:val="28"/>
+          <w:szCs w:val="28"/>
+          <w:lang w:val="ru-RU"/>
+        </w:rPr>
+        <w:t xml:space="preserve">Создание игры </w:t>
+      </w:r>
+      <w:r>
+        <w:rPr>
+          <w:rFonts w:hint="default" w:cs="Times New Roman"/>
+          <w:sz w:val="28"/>
+          <w:szCs w:val="28"/>
+          <w:lang w:val="en-US"/>
+        </w:rPr>
+        <w:t>“Flappy Bird”</w:t>
+      </w:r>
+      <w:r>
+        <w:rPr>
+          <w:rFonts w:ascii="Times New Roman" w:hAnsi="Times New Roman" w:cs="Times New Roman"/>
+          <w:sz w:val="28"/>
+          <w:szCs w:val="28"/>
+        </w:rPr>
+        <w:t>»</w:t>
       </w:r>
     </w:p>
     <w:p>
@@ -390,20 +414,19 @@
       <w:pPr>
         <w:spacing w:line="240" w:lineRule="auto"/>
         <w:ind w:left="4762" w:firstLine="709"/>
-        <w:jc w:val="left"/>
-        <w:rPr>
-          <w:rFonts w:ascii="Times New Roman" w:hAnsi="Times New Roman" w:cs="Times New Roman"/>
-          <w:sz w:val="28"/>
-          <w:szCs w:val="28"/>
-        </w:rPr>
-      </w:pPr>
-      <w:r>
-        <w:rPr>
-          <w:rFonts w:ascii="Times New Roman" w:hAnsi="Times New Roman" w:cs="Times New Roman"/>
-          <w:sz w:val="28"/>
-          <w:szCs w:val="28"/>
-        </w:rPr>
-        <w:t>Полякова О. А.</w:t>
+        <w:rPr>
+          <w:rFonts w:ascii="Times New Roman" w:hAnsi="Times New Roman" w:cs="Times New Roman"/>
+          <w:sz w:val="28"/>
+          <w:szCs w:val="28"/>
+        </w:rPr>
+      </w:pPr>
+      <w:r>
+        <w:rPr>
+          <w:rFonts w:ascii="Times New Roman" w:hAnsi="Times New Roman" w:cs="Times New Roman"/>
+          <w:sz w:val="28"/>
+          <w:szCs w:val="28"/>
+        </w:rPr>
+        <w:t>Петренко А.А.</w:t>
       </w:r>
     </w:p>
     <w:p>
@@ -510,17 +533,25 @@
         <w:bidi w:val="0"/>
         <w:adjustRightInd/>
         <w:snapToGrid/>
-        <w:spacing w:line="240" w:lineRule="auto"/>
+        <w:spacing w:line="360" w:lineRule="auto"/>
+        <w:jc w:val="both"/>
         <w:textAlignment w:val="auto"/>
         <w:rPr>
-          <w:rFonts w:hint="default" w:cs="Times New Roman"/>
-          <w:b w:val="0"/>
-          <w:bCs w:val="0"/>
-          <w:sz w:val="28"/>
-          <w:szCs w:val="28"/>
-          <w:lang w:val="en-US"/>
-        </w:rPr>
-      </w:pPr>
+          <w:rFonts w:hint="default"/>
+          <w:b/>
+          <w:bCs/>
+          <w:lang w:val="ru-RU"/>
+        </w:rPr>
+      </w:pPr>
+      <w:r>
+        <w:rPr>
+          <w:rFonts w:hint="default"/>
+          <w:b/>
+          <w:bCs/>
+          <w:lang w:val="ru-RU"/>
+        </w:rPr>
+        <w:t>Введение</w:t>
+      </w:r>
     </w:p>
     <w:p>
       <w:pPr>
@@ -537,17 +568,52 @@
         <w:bidi w:val="0"/>
         <w:adjustRightInd/>
         <w:snapToGrid/>
-        <w:spacing w:line="240" w:lineRule="auto"/>
+        <w:spacing w:line="360" w:lineRule="auto"/>
+        <w:jc w:val="both"/>
         <w:textAlignment w:val="auto"/>
         <w:rPr>
-          <w:rFonts w:hint="default" w:cs="Times New Roman"/>
-          <w:b w:val="0"/>
-          <w:bCs w:val="0"/>
-          <w:sz w:val="28"/>
-          <w:szCs w:val="28"/>
+          <w:rFonts w:hint="default"/>
+          <w:b w:val="0"/>
+          <w:bCs w:val="0"/>
+          <w:lang w:val="ru-RU"/>
+        </w:rPr>
+      </w:pPr>
+      <w:r>
+        <w:rPr>
+          <w:rFonts w:hint="default"/>
+          <w:b w:val="0"/>
+          <w:bCs w:val="0"/>
           <w:lang w:val="en-US"/>
         </w:rPr>
-      </w:pPr>
+        <w:t xml:space="preserve">“Flappy Bird” - </w:t>
+      </w:r>
+      <w:r>
+        <w:rPr>
+          <w:rFonts w:hint="default"/>
+          <w:b w:val="0"/>
+          <w:bCs w:val="0"/>
+          <w:lang w:val="ru-RU"/>
+        </w:rPr>
+        <w:t xml:space="preserve">это аркада, разработанная вьетнамским программистом Донгом Нгуеном в 2013 году. Игра имеет минималистичный дизайн и высокую сложность, что привлекло внимание множества игроков со всего мира. Однако в 2014 году Нгуен решил удалить игру, объяснив это тем, приложение вызывает чрезмерную зависимость у пользователя. После этого появилось много аналогов </w:t>
+      </w:r>
+      <w:r>
+        <w:rPr>
+          <w:rFonts w:hint="default"/>
+          <w:b w:val="0"/>
+          <w:bCs w:val="0"/>
+          <w:lang w:val="en-US"/>
+        </w:rPr>
+        <w:t>“Flappy Bird”</w:t>
+      </w:r>
+      <w:r>
+        <w:rPr>
+          <w:rFonts w:hint="default"/>
+          <w:b w:val="0"/>
+          <w:bCs w:val="0"/>
+          <w:lang w:val="ru-RU"/>
+        </w:rPr>
+        <w:t xml:space="preserve">, которые пытались повторить или усовершенствовать основную идею. </w:t>
+      </w:r>
     </w:p>
     <w:p>
       <w:pPr>
@@ -564,17 +630,52 @@
         <w:bidi w:val="0"/>
         <w:adjustRightInd/>
         <w:snapToGrid/>
-        <w:spacing w:line="240" w:lineRule="auto"/>
+        <w:spacing w:line="360" w:lineRule="auto"/>
+        <w:jc w:val="both"/>
         <w:textAlignment w:val="auto"/>
         <w:rPr>
-          <w:rFonts w:hint="default" w:cs="Times New Roman"/>
-          <w:b w:val="0"/>
-          <w:bCs w:val="0"/>
-          <w:sz w:val="28"/>
-          <w:szCs w:val="28"/>
+          <w:rFonts w:hint="default"/>
+          <w:b w:val="0"/>
+          <w:bCs w:val="0"/>
           <w:lang w:val="en-US"/>
         </w:rPr>
       </w:pPr>
+      <w:r>
+        <w:rPr>
+          <w:rFonts w:hint="default"/>
+          <w:b w:val="0"/>
+          <w:bCs w:val="0"/>
+          <w:lang w:val="ru-RU"/>
+        </w:rPr>
+        <w:t xml:space="preserve">Цель работы - создание аркадной игры </w:t>
+      </w:r>
+      <w:r>
+        <w:rPr>
+          <w:rFonts w:hint="default"/>
+          <w:b w:val="0"/>
+          <w:bCs w:val="0"/>
+          <w:lang w:val="en-US"/>
+        </w:rPr>
+        <w:t xml:space="preserve">“Flappy Bird” </w:t>
+      </w:r>
+      <w:r>
+        <w:rPr>
+          <w:rFonts w:hint="default"/>
+          <w:b w:val="0"/>
+          <w:bCs w:val="0"/>
+          <w:lang w:val="ru-RU"/>
+        </w:rPr>
+        <w:t xml:space="preserve">с использованием среды разработки </w:t>
+      </w:r>
+      <w:r>
+        <w:rPr>
+          <w:rFonts w:hint="default"/>
+          <w:b w:val="0"/>
+          <w:bCs w:val="0"/>
+          <w:lang w:val="en-US"/>
+        </w:rPr>
+        <w:t>Unity.</w:t>
+      </w:r>
     </w:p>
     <w:p>
       <w:pPr>
@@ -591,17 +692,230 @@
         <w:bidi w:val="0"/>
         <w:adjustRightInd/>
         <w:snapToGrid/>
-        <w:spacing w:line="240" w:lineRule="auto"/>
+        <w:spacing w:line="360" w:lineRule="auto"/>
+        <w:jc w:val="both"/>
         <w:textAlignment w:val="auto"/>
         <w:rPr>
-          <w:rFonts w:hint="default" w:cs="Times New Roman"/>
-          <w:b w:val="0"/>
-          <w:bCs w:val="0"/>
-          <w:sz w:val="28"/>
-          <w:szCs w:val="28"/>
+          <w:rFonts w:hint="default"/>
+          <w:b w:val="0"/>
+          <w:bCs w:val="0"/>
+          <w:lang w:val="ru-RU"/>
+        </w:rPr>
+      </w:pPr>
+      <w:r>
+        <w:rPr>
+          <w:rFonts w:hint="default"/>
+          <w:b w:val="0"/>
+          <w:bCs w:val="0"/>
+          <w:lang w:val="ru-RU"/>
+        </w:rPr>
+        <w:t>Задачи:</w:t>
+      </w:r>
+    </w:p>
+    <w:p>
+      <w:pPr>
+        <w:keepNext w:val="0"/>
+        <w:keepLines w:val="0"/>
+        <w:pageBreakBefore w:val="0"/>
+        <w:widowControl/>
+        <w:numPr>
+          <w:ilvl w:val="0"/>
+          <w:numId w:val="1"/>
+        </w:numPr>
+        <w:kinsoku/>
+        <w:wordWrap/>
+        <w:overflowPunct/>
+        <w:topLinePunct w:val="0"/>
+        <w:autoSpaceDE/>
+        <w:autoSpaceDN/>
+        <w:bidi w:val="0"/>
+        <w:adjustRightInd/>
+        <w:snapToGrid/>
+        <w:spacing w:line="360" w:lineRule="auto"/>
+        <w:jc w:val="both"/>
+        <w:textAlignment w:val="auto"/>
+        <w:rPr>
+          <w:rFonts w:hint="default"/>
+          <w:b w:val="0"/>
+          <w:bCs w:val="0"/>
+          <w:lang w:val="ru-RU"/>
+        </w:rPr>
+      </w:pPr>
+      <w:r>
+        <w:rPr>
+          <w:rFonts w:hint="default"/>
+          <w:b w:val="0"/>
+          <w:bCs w:val="0"/>
+          <w:lang w:val="ru-RU"/>
+        </w:rPr>
+        <w:t xml:space="preserve">Изучить основы работы с </w:t>
+      </w:r>
+      <w:r>
+        <w:rPr>
+          <w:rFonts w:hint="default"/>
+          <w:b w:val="0"/>
+          <w:bCs w:val="0"/>
           <w:lang w:val="en-US"/>
         </w:rPr>
-      </w:pPr>
+        <w:t>Unity</w:t>
+      </w:r>
+      <w:r>
+        <w:rPr>
+          <w:rFonts w:hint="default"/>
+          <w:b w:val="0"/>
+          <w:bCs w:val="0"/>
+          <w:lang w:val="ru-RU"/>
+        </w:rPr>
+        <w:t xml:space="preserve"> и </w:t>
+      </w:r>
+      <w:r>
+        <w:rPr>
+          <w:rFonts w:hint="default"/>
+          <w:b w:val="0"/>
+          <w:bCs w:val="0"/>
+          <w:lang w:val="en-US"/>
+        </w:rPr>
+        <w:t>Photoshop</w:t>
+      </w:r>
+    </w:p>
+    <w:p>
+      <w:pPr>
+        <w:keepNext w:val="0"/>
+        <w:keepLines w:val="0"/>
+        <w:pageBreakBefore w:val="0"/>
+        <w:widowControl/>
+        <w:numPr>
+          <w:ilvl w:val="0"/>
+          <w:numId w:val="1"/>
+        </w:numPr>
+        <w:kinsoku/>
+        <w:wordWrap/>
+        <w:overflowPunct/>
+        <w:topLinePunct w:val="0"/>
+        <w:autoSpaceDE/>
+        <w:autoSpaceDN/>
+        <w:bidi w:val="0"/>
+        <w:adjustRightInd/>
+        <w:snapToGrid/>
+        <w:spacing w:line="360" w:lineRule="auto"/>
+        <w:jc w:val="both"/>
+        <w:textAlignment w:val="auto"/>
+        <w:rPr>
+          <w:rFonts w:hint="default"/>
+          <w:b w:val="0"/>
+          <w:bCs w:val="0"/>
+          <w:lang w:val="ru-RU"/>
+        </w:rPr>
+      </w:pPr>
+      <w:r>
+        <w:rPr>
+          <w:rFonts w:hint="default"/>
+          <w:b w:val="0"/>
+          <w:bCs w:val="0"/>
+          <w:lang w:val="ru-RU"/>
+        </w:rPr>
+        <w:t xml:space="preserve">Создать все необходимые модели в </w:t>
+      </w:r>
+      <w:r>
+        <w:rPr>
+          <w:rFonts w:hint="default"/>
+          <w:b w:val="0"/>
+          <w:bCs w:val="0"/>
+          <w:lang w:val="en-US"/>
+        </w:rPr>
+        <w:t>Photoshop</w:t>
+      </w:r>
+    </w:p>
+    <w:p>
+      <w:pPr>
+        <w:keepNext w:val="0"/>
+        <w:keepLines w:val="0"/>
+        <w:pageBreakBefore w:val="0"/>
+        <w:widowControl/>
+        <w:numPr>
+          <w:ilvl w:val="0"/>
+          <w:numId w:val="1"/>
+        </w:numPr>
+        <w:kinsoku/>
+        <w:wordWrap/>
+        <w:overflowPunct/>
+        <w:topLinePunct w:val="0"/>
+        <w:autoSpaceDE/>
+        <w:autoSpaceDN/>
+        <w:bidi w:val="0"/>
+        <w:adjustRightInd/>
+        <w:snapToGrid/>
+        <w:spacing w:line="360" w:lineRule="auto"/>
+        <w:jc w:val="both"/>
+        <w:textAlignment w:val="auto"/>
+        <w:rPr>
+          <w:rFonts w:hint="default"/>
+          <w:b w:val="0"/>
+          <w:bCs w:val="0"/>
+          <w:lang w:val="ru-RU"/>
+        </w:rPr>
+        <w:sectPr>
+          <w:pgSz w:w="11906" w:h="16838"/>
+          <w:pgMar w:top="1134" w:right="850" w:bottom="1134" w:left="1701" w:header="720" w:footer="720" w:gutter="0"/>
+          <w:cols w:space="720" w:num="1"/>
+          <w:docGrid w:linePitch="360" w:charSpace="0"/>
+        </w:sectPr>
+      </w:pPr>
+      <w:r>
+        <w:rPr>
+          <w:rFonts w:hint="default"/>
+          <w:b w:val="0"/>
+          <w:bCs w:val="0"/>
+          <w:lang w:val="ru-RU"/>
+        </w:rPr>
+        <w:t>Реализовать графический интерфейс, механику полёта и столкновения с трубами</w:t>
+      </w:r>
+    </w:p>
+    <w:p>
+      <w:pPr>
+        <w:keepNext w:val="0"/>
+        <w:keepLines w:val="0"/>
+        <w:pageBreakBefore w:val="0"/>
+        <w:widowControl/>
+        <w:numPr>
+          <w:numId w:val="0"/>
+        </w:numPr>
+        <w:kinsoku/>
+        <w:wordWrap/>
+        <w:overflowPunct/>
+        <w:topLinePunct w:val="0"/>
+        <w:autoSpaceDE/>
+        <w:autoSpaceDN/>
+        <w:bidi w:val="0"/>
+        <w:adjustRightInd/>
+        <w:snapToGrid/>
+        <w:spacing w:line="360" w:lineRule="auto"/>
+        <w:jc w:val="both"/>
+        <w:textAlignment w:val="auto"/>
+        <w:rPr>
+          <w:rFonts w:hint="default"/>
+          <w:b/>
+          <w:bCs/>
+          <w:lang w:val="en-US"/>
+        </w:rPr>
+        <w:sectPr>
+          <w:pgSz w:w="11906" w:h="16838"/>
+          <w:pgMar w:top="1134" w:right="850" w:bottom="1134" w:left="1701" w:header="720" w:footer="720" w:gutter="0"/>
+          <w:cols w:space="720" w:num="1"/>
+          <w:docGrid w:linePitch="360" w:charSpace="0"/>
+        </w:sectPr>
+      </w:pPr>
+      <w:r>
+        <w:rPr>
+          <w:rFonts w:hint="default"/>
+          <w:b/>
+          <w:bCs/>
+          <w:lang w:val="ru-RU"/>
+        </w:rPr>
+        <w:t>Анализ предметной области</w:t>
+      </w:r>
+      <w:bookmarkStart w:id="0" w:name="_GoBack"/>
+      <w:bookmarkEnd w:id="0"/>
     </w:p>
     <w:p>
       <w:pPr>
@@ -618,17 +932,25 @@
         <w:bidi w:val="0"/>
         <w:adjustRightInd/>
         <w:snapToGrid/>
-        <w:spacing w:line="240" w:lineRule="auto"/>
+        <w:spacing w:line="360" w:lineRule="auto"/>
+        <w:jc w:val="both"/>
         <w:textAlignment w:val="auto"/>
         <w:rPr>
-          <w:rFonts w:hint="default" w:cs="Times New Roman"/>
-          <w:b w:val="0"/>
-          <w:bCs w:val="0"/>
-          <w:sz w:val="28"/>
-          <w:szCs w:val="28"/>
-          <w:lang w:val="en-US"/>
-        </w:rPr>
-      </w:pPr>
+          <w:rFonts w:hint="default"/>
+          <w:b/>
+          <w:bCs/>
+          <w:lang w:val="ru-RU"/>
+        </w:rPr>
+      </w:pPr>
+      <w:r>
+        <w:rPr>
+          <w:rFonts w:hint="default"/>
+          <w:b/>
+          <w:bCs/>
+          <w:lang w:val="ru-RU"/>
+        </w:rPr>
+        <w:t>Технология реализации</w:t>
+      </w:r>
     </w:p>
     <w:p>
       <w:pPr>
@@ -645,19 +967,160 @@
         <w:bidi w:val="0"/>
         <w:adjustRightInd/>
         <w:snapToGrid/>
-        <w:spacing w:line="240" w:lineRule="auto"/>
+        <w:spacing w:line="360" w:lineRule="auto"/>
+        <w:jc w:val="both"/>
         <w:textAlignment w:val="auto"/>
         <w:rPr>
-          <w:rFonts w:hint="default" w:ascii="Times New Roman" w:hAnsi="Times New Roman" w:cs="Times New Roman"/>
+          <w:rFonts w:hint="default"/>
           <w:b/>
           <w:bCs/>
-          <w:sz w:val="28"/>
-          <w:szCs w:val="28"/>
-          <w:lang w:val="en-US"/>
-        </w:rPr>
-      </w:pPr>
-    </w:p>
-    <w:p/>
+          <w:lang w:val="ru-RU"/>
+        </w:rPr>
+        <w:sectPr>
+          <w:pgSz w:w="11906" w:h="16838"/>
+          <w:pgMar w:top="1134" w:right="850" w:bottom="1134" w:left="1701" w:header="720" w:footer="720" w:gutter="0"/>
+          <w:cols w:space="720" w:num="1"/>
+          <w:docGrid w:linePitch="360" w:charSpace="0"/>
+        </w:sectPr>
+      </w:pPr>
+    </w:p>
+    <w:p>
+      <w:pPr>
+        <w:keepNext w:val="0"/>
+        <w:keepLines w:val="0"/>
+        <w:pageBreakBefore w:val="0"/>
+        <w:widowControl/>
+        <w:kinsoku/>
+        <w:wordWrap/>
+        <w:overflowPunct/>
+        <w:topLinePunct w:val="0"/>
+        <w:autoSpaceDE/>
+        <w:autoSpaceDN/>
+        <w:bidi w:val="0"/>
+        <w:adjustRightInd/>
+        <w:snapToGrid/>
+        <w:spacing w:line="360" w:lineRule="auto"/>
+        <w:jc w:val="both"/>
+        <w:textAlignment w:val="auto"/>
+        <w:rPr>
+          <w:rFonts w:hint="default"/>
+          <w:b/>
+          <w:bCs/>
+          <w:lang w:val="ru-RU"/>
+        </w:rPr>
+      </w:pPr>
+      <w:r>
+        <w:rPr>
+          <w:rFonts w:hint="default"/>
+          <w:b/>
+          <w:bCs/>
+          <w:lang w:val="ru-RU"/>
+        </w:rPr>
+        <w:t>Заключение</w:t>
+      </w:r>
+    </w:p>
+    <w:p>
+      <w:pPr>
+        <w:keepNext w:val="0"/>
+        <w:keepLines w:val="0"/>
+        <w:pageBreakBefore w:val="0"/>
+        <w:widowControl/>
+        <w:kinsoku/>
+        <w:wordWrap/>
+        <w:overflowPunct/>
+        <w:topLinePunct w:val="0"/>
+        <w:autoSpaceDE/>
+        <w:autoSpaceDN/>
+        <w:bidi w:val="0"/>
+        <w:adjustRightInd/>
+        <w:snapToGrid/>
+        <w:spacing w:line="360" w:lineRule="auto"/>
+        <w:jc w:val="both"/>
+        <w:textAlignment w:val="auto"/>
+        <w:rPr>
+          <w:rFonts w:hint="default"/>
+          <w:b/>
+          <w:bCs/>
+          <w:lang w:val="ru-RU"/>
+        </w:rPr>
+        <w:sectPr>
+          <w:pgSz w:w="11906" w:h="16838"/>
+          <w:pgMar w:top="1134" w:right="850" w:bottom="1134" w:left="1701" w:header="720" w:footer="720" w:gutter="0"/>
+          <w:cols w:space="720" w:num="1"/>
+          <w:docGrid w:linePitch="360" w:charSpace="0"/>
+        </w:sectPr>
+      </w:pPr>
+    </w:p>
+    <w:p>
+      <w:pPr>
+        <w:keepNext w:val="0"/>
+        <w:keepLines w:val="0"/>
+        <w:pageBreakBefore w:val="0"/>
+        <w:widowControl/>
+        <w:kinsoku/>
+        <w:wordWrap/>
+        <w:overflowPunct/>
+        <w:topLinePunct w:val="0"/>
+        <w:autoSpaceDE/>
+        <w:autoSpaceDN/>
+        <w:bidi w:val="0"/>
+        <w:adjustRightInd/>
+        <w:snapToGrid/>
+        <w:spacing w:line="360" w:lineRule="auto"/>
+        <w:jc w:val="both"/>
+        <w:textAlignment w:val="auto"/>
+        <w:rPr>
+          <w:rFonts w:hint="default"/>
+          <w:b/>
+          <w:bCs/>
+          <w:lang w:val="ru-RU"/>
+        </w:rPr>
+      </w:pPr>
+      <w:r>
+        <w:rPr>
+          <w:rFonts w:hint="default"/>
+          <w:b/>
+          <w:bCs/>
+          <w:lang w:val="ru-RU"/>
+        </w:rPr>
+        <w:t>Список использованных источников</w:t>
+      </w:r>
+    </w:p>
+    <w:p>
+      <w:pPr>
+        <w:keepNext w:val="0"/>
+        <w:keepLines w:val="0"/>
+        <w:pageBreakBefore w:val="0"/>
+        <w:widowControl/>
+        <w:kinsoku/>
+        <w:wordWrap/>
+        <w:overflowPunct/>
+        <w:topLinePunct w:val="0"/>
+        <w:autoSpaceDE/>
+        <w:autoSpaceDN/>
+        <w:bidi w:val="0"/>
+        <w:adjustRightInd/>
+        <w:snapToGrid/>
+        <w:spacing w:line="360" w:lineRule="auto"/>
+        <w:jc w:val="both"/>
+        <w:textAlignment w:val="auto"/>
+        <w:rPr>
+          <w:rFonts w:hint="default"/>
+          <w:b/>
+          <w:bCs/>
+          <w:lang w:val="ru-RU"/>
+        </w:rPr>
+      </w:pPr>
+      <w:r>
+        <w:rPr>
+          <w:rFonts w:hint="default"/>
+          <w:b/>
+          <w:bCs/>
+          <w:lang w:val="ru-RU"/>
+        </w:rPr>
+        <w:t>Приложения</w:t>
+      </w:r>
+    </w:p>
     <w:sectPr>
       <w:pgSz w:w="11906" w:h="16838"/>
       <w:pgMar w:top="1134" w:right="850" w:bottom="1134" w:left="1701" w:header="720" w:footer="720" w:gutter="0"/>
@@ -772,6 +1235,26 @@
     </w:p>
   </w:footnote>
 </w:footnotes>
+</file>
+
+<file path=word/numbering.xml><?xml version="1.0" encoding="utf-8"?>
+<w:numbering xmlns:wpc="http://schemas.microsoft.com/office/word/2010/wordprocessingCanvas" xmlns:mc="http://schemas.openxmlformats.org/markup-compatibility/2006" xmlns:o="urn:schemas-microsoft-com:office:office" xmlns:r="http://schemas.openxmlformats.org/officeDocument/2006/relationships" xmlns:m="http://schemas.openxmlformats.org/officeDocument/2006/math" xmlns:v="urn:schemas-microsoft-com:vml" xmlns:wp14="http://schemas.microsoft.com/office/word/2010/wordprocessingDrawing" xmlns:wp="http://schemas.openxmlformats.org/drawingml/2006/wordprocessingDrawing" xmlns:w10="urn:schemas-microsoft-com:office:word" xmlns:w="http://schemas.openxmlformats.org/wordprocessingml/2006/main" xmlns:w14="http://schemas.microsoft.com/office/word/2010/wordml" xmlns:wpg="http://schemas.microsoft.com/office/word/2010/wordprocessingGroup" xmlns:wpi="http://schemas.microsoft.com/office/word/2010/wordprocessingInk" xmlns:wne="http://schemas.microsoft.com/office/word/2006/wordml" xmlns:wps="http://schemas.microsoft.com/office/word/2010/wordprocessingShape" xmlns:wpsCustomData="http://www.wps.cn/officeDocument/2013/wpsCustomData" mc:Ignorable="w14 wp14">
+  <w:abstractNum w:abstractNumId="0">
+    <w:nsid w:val="D3824452"/>
+    <w:multiLevelType w:val="singleLevel"/>
+    <w:tmpl w:val="D3824452"/>
+    <w:lvl w:ilvl="0" w:tentative="0">
+      <w:start w:val="1"/>
+      <w:numFmt w:val="decimal"/>
+      <w:suff w:val="space"/>
+      <w:lvlText w:val="%1."/>
+      <w:lvlJc w:val="left"/>
+    </w:lvl>
+  </w:abstractNum>
+  <w:num w:numId="1">
+    <w:abstractNumId w:val="0"/>
+  </w:num>
+</w:numbering>
 </file>
 
 <file path=word/styles.xml><?xml version="1.0" encoding="utf-8"?>

</xml_diff>